<commit_message>
Corregido error en los flujos alternos
</commit_message>
<xml_diff>
--- a/Documentación/CU-07_RegistrarProveedor/Descripción.docx
+++ b/Documentación/CU-07_RegistrarProveedor/Descripción.docx
@@ -289,7 +289,16 @@
               <w:t xml:space="preserve">r </w:t>
             </w:r>
             <w:r>
-              <w:t>proveedor” con los campos correo, nombre, RFC y teléfono. Un botón “Registrar” que se encuentra deshabilitado y un botón “Cancelar”.</w:t>
+              <w:t xml:space="preserve">proveedor” con </w:t>
+            </w:r>
+            <w:r>
+              <w:t>el campo RFC y los campos d</w:t>
+            </w:r>
+            <w:r>
+              <w:t>e</w:t>
+            </w:r>
+            <w:r>
+              <w:t xml:space="preserve"> correo, nombre, y teléfono. Un botón “Registrar” que se encuentra deshabilitado y un botón “Cancelar”.</w:t>
             </w:r>
           </w:p>
           <w:p>
@@ -302,10 +311,7 @@
               <w:jc w:val="both"/>
             </w:pPr>
             <w:r>
-              <w:t>El actor llena todos los campos solicitados.</w:t>
-            </w:r>
-            <w:r>
-              <w:t xml:space="preserve"> (FA-01)</w:t>
+              <w:t>El actor ingresa el RFC.  (FA-01, FA-02)</w:t>
             </w:r>
           </w:p>
           <w:p>
@@ -318,19 +324,7 @@
               <w:jc w:val="both"/>
             </w:pPr>
             <w:r>
-              <w:t>El sistema v</w:t>
-            </w:r>
-            <w:r>
-              <w:t>a</w:t>
-            </w:r>
-            <w:r>
-              <w:t xml:space="preserve">lida los datos ingresados </w:t>
-            </w:r>
-            <w:r>
-              <w:t xml:space="preserve">(FA-02) </w:t>
-            </w:r>
-            <w:r>
-              <w:t>y habilita el botón “Registrar”.</w:t>
+              <w:t>El sistema valida que el RFC no se encuentre registrado previamente y habilita los demás campos.</w:t>
             </w:r>
           </w:p>
           <w:p>
@@ -343,7 +337,7 @@
               <w:jc w:val="both"/>
             </w:pPr>
             <w:r>
-              <w:t>El actor hace clic en el botón “Registrar”.</w:t>
+              <w:t>El actor llena todos los campos solicitados.</w:t>
             </w:r>
             <w:r>
               <w:t xml:space="preserve"> (FA-01)</w:t>
@@ -359,13 +353,66 @@
               <w:jc w:val="both"/>
             </w:pPr>
             <w:r>
+              <w:t>El sistema v</w:t>
+            </w:r>
+            <w:r>
+              <w:t>a</w:t>
+            </w:r>
+            <w:r>
+              <w:t xml:space="preserve">lida los datos ingresados </w:t>
+            </w:r>
+            <w:r>
+              <w:t>(FA-0</w:t>
+            </w:r>
+            <w:r>
+              <w:t>3</w:t>
+            </w:r>
+            <w:r>
+              <w:t xml:space="preserve">) </w:t>
+            </w:r>
+            <w:r>
+              <w:t>y habilita el botón “Registrar”.</w:t>
+            </w:r>
+          </w:p>
+          <w:p>
+            <w:pPr>
+              <w:pStyle w:val="Prrafodelista"/>
+              <w:numPr>
+                <w:ilvl w:val="0"/>
+                <w:numId w:val="3"/>
+              </w:numPr>
+              <w:jc w:val="both"/>
+            </w:pPr>
+            <w:r>
+              <w:t>El actor hace clic en el botón “Registrar”.</w:t>
+            </w:r>
+            <w:r>
+              <w:t xml:space="preserve"> (FA-01)</w:t>
+            </w:r>
+          </w:p>
+          <w:p>
+            <w:pPr>
+              <w:pStyle w:val="Prrafodelista"/>
+              <w:numPr>
+                <w:ilvl w:val="0"/>
+                <w:numId w:val="3"/>
+              </w:numPr>
+              <w:jc w:val="both"/>
+            </w:pPr>
+            <w:r>
               <w:t xml:space="preserve">El sistema guarda el registro </w:t>
             </w:r>
             <w:r>
               <w:t xml:space="preserve">del PROVEEDOR </w:t>
             </w:r>
             <w:r>
-              <w:t>dentro de la base de datos y muestra un</w:t>
+              <w:t xml:space="preserve">dentro de la base de datos </w:t>
+            </w:r>
+            <w:r>
+              <w:t xml:space="preserve">(EX-01) </w:t>
+            </w:r>
+            <w:r>
+              <w:t>y muestra un</w:t>
             </w:r>
             <w:r>
               <w:t>a ventana emergente con el mensaje “El registro del proveedor [Nombre]” se ha realizado correctamente y un botón “Aceptar”</w:t>
@@ -489,6 +536,40 @@
               <w:jc w:val="both"/>
             </w:pPr>
             <w:r>
+              <w:t>FA-02 RFC registrado</w:t>
+            </w:r>
+          </w:p>
+          <w:p>
+            <w:pPr>
+              <w:pStyle w:val="Prrafodelista"/>
+              <w:numPr>
+                <w:ilvl w:val="0"/>
+                <w:numId w:val="7"/>
+              </w:numPr>
+              <w:jc w:val="both"/>
+            </w:pPr>
+            <w:r>
+              <w:t>El sistema muestra el mensaje “El RFC ingresado ya se encuentra registrado”.</w:t>
+            </w:r>
+          </w:p>
+          <w:p>
+            <w:pPr>
+              <w:pStyle w:val="Prrafodelista"/>
+              <w:numPr>
+                <w:ilvl w:val="0"/>
+                <w:numId w:val="7"/>
+              </w:numPr>
+              <w:jc w:val="both"/>
+            </w:pPr>
+            <w:r>
+              <w:t>Vuelve al flujo normal en el paso 2.</w:t>
+            </w:r>
+          </w:p>
+          <w:p>
+            <w:pPr>
+              <w:jc w:val="both"/>
+            </w:pPr>
+            <w:r>
               <w:t>FA-02 Datos inválidos</w:t>
             </w:r>
           </w:p>
@@ -546,6 +627,9 @@
             <w:tcW w:w="4082" w:type="pct"/>
           </w:tcPr>
           <w:p>
+            <w:pPr>
+              <w:jc w:val="both"/>
+            </w:pPr>
             <w:r>
               <w:t>EX-01 No hay conexión con la base de datos</w:t>
             </w:r>
@@ -557,6 +641,7 @@
                 <w:ilvl w:val="0"/>
                 <w:numId w:val="6"/>
               </w:numPr>
+              <w:jc w:val="both"/>
             </w:pPr>
             <w:r>
               <w:t>El sistema muestra una ventana emergente con el mensaje “No hay conexión, inténtelo más tarde” y un botón “Aceptar”.</w:t>
@@ -569,6 +654,7 @@
                 <w:ilvl w:val="0"/>
                 <w:numId w:val="6"/>
               </w:numPr>
+              <w:jc w:val="both"/>
             </w:pPr>
             <w:r>
               <w:t>El actor hace clic en el botón “Aceptar”.</w:t>
@@ -581,6 +667,7 @@
                 <w:ilvl w:val="0"/>
                 <w:numId w:val="6"/>
               </w:numPr>
+              <w:jc w:val="both"/>
             </w:pPr>
             <w:r>
               <w:t>El sistema cierra la ventana emergente.</w:t>
@@ -593,6 +680,7 @@
                 <w:ilvl w:val="0"/>
                 <w:numId w:val="6"/>
               </w:numPr>
+              <w:jc w:val="both"/>
             </w:pPr>
             <w:r>
               <w:t xml:space="preserve">Fin del caso de uso </w:t>
@@ -914,6 +1002,95 @@
     </w:lvl>
   </w:abstractNum>
   <w:abstractNum w:abstractNumId="3" w15:restartNumberingAfterBreak="0">
+    <w:nsid w:val="3D314F56"/>
+    <w:multiLevelType w:val="hybridMultilevel"/>
+    <w:tmpl w:val="76FACE2E"/>
+    <w:lvl w:ilvl="0" w:tplc="080A000F">
+      <w:start w:val="1"/>
+      <w:numFmt w:val="decimal"/>
+      <w:lvlText w:val="%1."/>
+      <w:lvlJc w:val="left"/>
+      <w:pPr>
+        <w:ind w:left="720" w:hanging="360"/>
+      </w:pPr>
+      <w:rPr>
+        <w:rFonts w:hint="default"/>
+      </w:rPr>
+    </w:lvl>
+    <w:lvl w:ilvl="1" w:tplc="080A0019" w:tentative="1">
+      <w:start w:val="1"/>
+      <w:numFmt w:val="lowerLetter"/>
+      <w:lvlText w:val="%2."/>
+      <w:lvlJc w:val="left"/>
+      <w:pPr>
+        <w:ind w:left="1440" w:hanging="360"/>
+      </w:pPr>
+    </w:lvl>
+    <w:lvl w:ilvl="2" w:tplc="080A001B" w:tentative="1">
+      <w:start w:val="1"/>
+      <w:numFmt w:val="lowerRoman"/>
+      <w:lvlText w:val="%3."/>
+      <w:lvlJc w:val="right"/>
+      <w:pPr>
+        <w:ind w:left="2160" w:hanging="180"/>
+      </w:pPr>
+    </w:lvl>
+    <w:lvl w:ilvl="3" w:tplc="080A000F" w:tentative="1">
+      <w:start w:val="1"/>
+      <w:numFmt w:val="decimal"/>
+      <w:lvlText w:val="%4."/>
+      <w:lvlJc w:val="left"/>
+      <w:pPr>
+        <w:ind w:left="2880" w:hanging="360"/>
+      </w:pPr>
+    </w:lvl>
+    <w:lvl w:ilvl="4" w:tplc="080A0019" w:tentative="1">
+      <w:start w:val="1"/>
+      <w:numFmt w:val="lowerLetter"/>
+      <w:lvlText w:val="%5."/>
+      <w:lvlJc w:val="left"/>
+      <w:pPr>
+        <w:ind w:left="3600" w:hanging="360"/>
+      </w:pPr>
+    </w:lvl>
+    <w:lvl w:ilvl="5" w:tplc="080A001B" w:tentative="1">
+      <w:start w:val="1"/>
+      <w:numFmt w:val="lowerRoman"/>
+      <w:lvlText w:val="%6."/>
+      <w:lvlJc w:val="right"/>
+      <w:pPr>
+        <w:ind w:left="4320" w:hanging="180"/>
+      </w:pPr>
+    </w:lvl>
+    <w:lvl w:ilvl="6" w:tplc="080A000F" w:tentative="1">
+      <w:start w:val="1"/>
+      <w:numFmt w:val="decimal"/>
+      <w:lvlText w:val="%7."/>
+      <w:lvlJc w:val="left"/>
+      <w:pPr>
+        <w:ind w:left="5040" w:hanging="360"/>
+      </w:pPr>
+    </w:lvl>
+    <w:lvl w:ilvl="7" w:tplc="080A0019" w:tentative="1">
+      <w:start w:val="1"/>
+      <w:numFmt w:val="lowerLetter"/>
+      <w:lvlText w:val="%8."/>
+      <w:lvlJc w:val="left"/>
+      <w:pPr>
+        <w:ind w:left="5760" w:hanging="360"/>
+      </w:pPr>
+    </w:lvl>
+    <w:lvl w:ilvl="8" w:tplc="080A001B" w:tentative="1">
+      <w:start w:val="1"/>
+      <w:numFmt w:val="lowerRoman"/>
+      <w:lvlText w:val="%9."/>
+      <w:lvlJc w:val="right"/>
+      <w:pPr>
+        <w:ind w:left="6480" w:hanging="180"/>
+      </w:pPr>
+    </w:lvl>
+  </w:abstractNum>
+  <w:abstractNum w:abstractNumId="4" w15:restartNumberingAfterBreak="0">
     <w:nsid w:val="51A73A68"/>
     <w:multiLevelType w:val="hybridMultilevel"/>
     <w:tmpl w:val="56429370"/>
@@ -1002,7 +1179,7 @@
       </w:pPr>
     </w:lvl>
   </w:abstractNum>
-  <w:abstractNum w:abstractNumId="4" w15:restartNumberingAfterBreak="0">
+  <w:abstractNum w:abstractNumId="5" w15:restartNumberingAfterBreak="0">
     <w:nsid w:val="62DD0A0D"/>
     <w:multiLevelType w:val="hybridMultilevel"/>
     <w:tmpl w:val="36C6C4D2"/>
@@ -1114,7 +1291,7 @@
       </w:rPr>
     </w:lvl>
   </w:abstractNum>
-  <w:abstractNum w:abstractNumId="5" w15:restartNumberingAfterBreak="0">
+  <w:abstractNum w:abstractNumId="6" w15:restartNumberingAfterBreak="0">
     <w:nsid w:val="6AE17504"/>
     <w:multiLevelType w:val="hybridMultilevel"/>
     <w:tmpl w:val="74601E1E"/>
@@ -1204,22 +1381,25 @@
     </w:lvl>
   </w:abstractNum>
   <w:num w:numId="1" w16cid:durableId="1540433531">
-    <w:abstractNumId w:val="4"/>
+    <w:abstractNumId w:val="5"/>
   </w:num>
   <w:num w:numId="2" w16cid:durableId="1057048595">
-    <w:abstractNumId w:val="5"/>
+    <w:abstractNumId w:val="6"/>
   </w:num>
   <w:num w:numId="3" w16cid:durableId="1600135780">
     <w:abstractNumId w:val="0"/>
   </w:num>
   <w:num w:numId="4" w16cid:durableId="475494482">
-    <w:abstractNumId w:val="3"/>
+    <w:abstractNumId w:val="4"/>
   </w:num>
   <w:num w:numId="5" w16cid:durableId="290944375">
     <w:abstractNumId w:val="1"/>
   </w:num>
   <w:num w:numId="6" w16cid:durableId="986933752">
     <w:abstractNumId w:val="2"/>
+  </w:num>
+  <w:num w:numId="7" w16cid:durableId="1655530073">
+    <w:abstractNumId w:val="3"/>
   </w:num>
 </w:numbering>
 </file>

</xml_diff>

<commit_message>
Corregido error en la trazabilidad de flujos
</commit_message>
<xml_diff>
--- a/Documentación/CU-07_RegistrarProveedor/Descripción.docx
+++ b/Documentación/CU-07_RegistrarProveedor/Descripción.docx
@@ -311,7 +311,10 @@
               <w:jc w:val="both"/>
             </w:pPr>
             <w:r>
-              <w:t>El actor ingresa el RFC.  (FA-01, FA-02)</w:t>
+              <w:t>El actor ingresa el RFC.  (FA-01</w:t>
+            </w:r>
+            <w:r>
+              <w:t>)</w:t>
             </w:r>
           </w:p>
           <w:p>
@@ -325,6 +328,12 @@
             </w:pPr>
             <w:r>
               <w:t>El sistema valida que el RFC no se encuentre registrado previamente y habilita los demás campos.</w:t>
+            </w:r>
+            <w:r>
+              <w:t xml:space="preserve"> (</w:t>
+            </w:r>
+            <w:r>
+              <w:t>FA-02)</w:t>
             </w:r>
           </w:p>
           <w:p>
@@ -570,7 +579,13 @@
               <w:jc w:val="both"/>
             </w:pPr>
             <w:r>
-              <w:t>FA-02 Datos inválidos</w:t>
+              <w:t>FA-0</w:t>
+            </w:r>
+            <w:r>
+              <w:t>3</w:t>
+            </w:r>
+            <w:r>
+              <w:t xml:space="preserve"> Datos inválidos</w:t>
             </w:r>
           </w:p>
           <w:p>

</xml_diff>